<commit_message>
[ADD] added file and edit README
</commit_message>
<xml_diff>
--- a/URLShortnter Paolo Cattaneo.docx
+++ b/URLShortnter Paolo Cattaneo.docx
@@ -72,7 +72,13 @@
         </w:numPr>
       </w:pPr>
       <w:r>
-        <w:t>Il link contiene una scadenza (non è salvato all’infinito), associata automaticamente in fase di generazione. Il documento non specifica se questa scadenza debba essere configurabile o selezionabile dall’utente (ad esempio con un selettore di scadenza “1 mese-3 mesi-6 mesi-Mai”). Pertanto ho deciso di utilizzare una scadenzaa fissa di 3 mesi.</w:t>
+        <w:t>Il link contiene una scadenza (non è salvato all’infinito), associata automaticamente in fase di generazione. Il documento non specifica se questa scadenza debba essere configurabile o selezionabile dall’utente (ad esempio con un selettore di scadenza “1 mese-3 mesi-6 mesi-Mai”). Pertanto ho deciso di utilizzare una scadenza fiss</w:t>
+      </w:r>
+      <w:r>
+        <w:t>a</w:t>
+      </w:r>
+      <w:r>
+        <w:t>.</w:t>
       </w:r>
     </w:p>
     <w:p>
@@ -84,10 +90,28 @@
         </w:numPr>
       </w:pPr>
       <w:r>
-        <w:t>La stringa unica è specifcatamente “short as needed” e “composed by simple character”, pertanto ho applicato delle regole nella costruzione della stringa</w:t>
-      </w:r>
-      <w:r>
-        <w:t>, e mi sono allontanato dall’idea originale di utilizzare dei Guid. Maggiori dettagli nel capitolo relativo.</w:t>
+        <w:t>La stringa unica è specif</w:t>
+      </w:r>
+      <w:r>
+        <w:t>i</w:t>
+      </w:r>
+      <w:r>
+        <w:t>catamente “short as needed” e “composed by simple character”, pertanto ho applicato delle regole nella costruzione della stringa</w:t>
+      </w:r>
+      <w:r>
+        <w:t>, e mi sono allontanato dall’idea originale di utilizzare dei Guid. Maggiori dettagli nel</w:t>
+      </w:r>
+      <w:r>
+        <w:t xml:space="preserve">la sezione </w:t>
+      </w:r>
+      <w:r>
+        <w:t>relativ</w:t>
+      </w:r>
+      <w:r>
+        <w:t>a</w:t>
+      </w:r>
+      <w:r>
+        <w:t>.</w:t>
       </w:r>
     </w:p>
     <w:p>
@@ -114,6 +138,9 @@
     </w:p>
     <w:p>
       <w:r>
+        <w:rPr>
+          <w:noProof/>
+        </w:rPr>
         <w:drawing>
           <wp:inline distT="0" distB="0" distL="0" distR="0" wp14:anchorId="52939D1F" wp14:editId="75AE83A1">
             <wp:extent cx="5732145" cy="4683125"/>
@@ -130,7 +157,7 @@
                     <pic:cNvPicPr/>
                   </pic:nvPicPr>
                   <pic:blipFill>
-                    <a:blip r:embed="rId10"/>
+                    <a:blip r:embed="rId11"/>
                     <a:stretch>
                       <a:fillRect/>
                     </a:stretch>
@@ -169,22 +196,35 @@
       </w:r>
     </w:p>
     <w:p>
-      <w:pPr>
-        <w:pStyle w:val="Titolo2"/>
-      </w:pPr>
-      <w:r>
-        <w:t>Front End</w:t>
-      </w:r>
-    </w:p>
-    <w:p>
-      <w:r>
-        <w:t>Come richiesto il modulo FrontEnd consiste in</w:t>
-      </w:r>
-      <w:r>
-        <w:t xml:space="preserve"> WebApp</w:t>
-      </w:r>
-      <w:r>
-        <w:t>, sviluppata in Angular, molto semplice. La pagina contiene soltanto</w:t>
+      <w:r>
+        <w:br w:type="page"/>
+      </w:r>
+    </w:p>
+    <w:p>
+      <w:pPr>
+        <w:pStyle w:val="Titolo1"/>
+      </w:pPr>
+      <w:r>
+        <w:lastRenderedPageBreak/>
+        <w:t>L’algoritmo di codifica/decodifica</w:t>
+      </w:r>
+    </w:p>
+    <w:p>
+      <w:r>
+        <w:t xml:space="preserve">L’idea originale era quella di utilizzare dei Guid, i quali garantiscono univocità, ma sono troppo lunghi e verbosi per la richiesta originale. Immaginando che il problema non fosse stato posto per la prima volta a me, ho cercato della letteratura a riguardo. </w:t>
+      </w:r>
+    </w:p>
+    <w:p>
+      <w:r>
+        <w:t>Tra le varie soluzioni proposte ho adattato al mio caso una soluzione che prevede il seguente flusso.</w:t>
+      </w:r>
+    </w:p>
+    <w:p>
+      <w:pPr>
+        <w:pStyle w:val="Titolo4"/>
+      </w:pPr>
+      <w:r>
+        <w:t>Inserimento (nuovo URL accorciato)</w:t>
       </w:r>
     </w:p>
     <w:p>
@@ -192,11 +232,11 @@
         <w:pStyle w:val="Paragrafoelenco"/>
         <w:numPr>
           <w:ilvl w:val="0"/>
-          <w:numId w:val="30"/>
+          <w:numId w:val="35"/>
         </w:numPr>
       </w:pPr>
       <w:r>
-        <w:t>Una casella di testo</w:t>
+        <w:t>Quando il sistema riceve una richiesta inserisce un oggetto “url” nel database, ottenendo un id autoincrementale. L’univocità dell’id autoincrementale è garantita dal DBMS.</w:t>
       </w:r>
     </w:p>
     <w:p>
@@ -204,11 +244,11 @@
         <w:pStyle w:val="Paragrafoelenco"/>
         <w:numPr>
           <w:ilvl w:val="0"/>
-          <w:numId w:val="30"/>
+          <w:numId w:val="35"/>
         </w:numPr>
       </w:pPr>
       <w:r>
-        <w:t>Un pulsante</w:t>
+        <w:t>L’id autoincrementale viene trasformato in una breve stringa tramite una funzione biunivoca. Questa stringa costituisce il campo “shortened” dell’oggetto “url”.</w:t>
       </w:r>
     </w:p>
     <w:p>
@@ -216,49 +256,19 @@
         <w:pStyle w:val="Paragrafoelenco"/>
         <w:numPr>
           <w:ilvl w:val="0"/>
-          <w:numId w:val="30"/>
+          <w:numId w:val="35"/>
         </w:numPr>
       </w:pPr>
       <w:r>
-        <w:t xml:space="preserve">Una sezione di testo in cui viene scritto </w:t>
-      </w:r>
-      <w:r>
-        <w:t xml:space="preserve">l’URL accorciato </w:t>
-      </w:r>
-      <w:r>
-        <w:t>dal sistema</w:t>
-      </w:r>
-    </w:p>
-    <w:p>
-      <w:r>
-        <w:t>La WebApp effettua chiamate REST al sistema BackEnd che restituisce il dato processato. Nessuna funzionalità è portata sul FrontEnd al netto dell’interazione con l’utente.</w:t>
-      </w:r>
-    </w:p>
-    <w:p>
-      <w:r>
-        <w:t xml:space="preserve">La WebApp contiene anche una pagina statica che viene mostrata all’utente nel caso in cui la pagina non può essere </w:t>
-      </w:r>
-    </w:p>
-    <w:p>
-      <w:pPr>
-        <w:pStyle w:val="Titolo2"/>
-      </w:pPr>
-      <w:r>
-        <w:lastRenderedPageBreak/>
-        <w:t>BackEnd</w:t>
-      </w:r>
-    </w:p>
-    <w:p>
-      <w:r>
-        <w:t>Il modulo BackEnd consiste in un’applicazione ASP.NET che espone API per l’interazione con</w:t>
-      </w:r>
-      <w:r>
-        <w:t xml:space="preserve"> il database. </w:t>
-      </w:r>
-    </w:p>
-    <w:p>
-      <w:r>
-        <w:t>Le funzionalità necessarie sono fondamentalmente 2:</w:t>
+        <w:t>L’oggetto “url” viene salvato per intero nel database</w:t>
+      </w:r>
+    </w:p>
+    <w:p>
+      <w:pPr>
+        <w:pStyle w:val="Titolo4"/>
+      </w:pPr>
+      <w:r>
+        <w:t>Recupero di un URL accorciato</w:t>
       </w:r>
     </w:p>
     <w:p>
@@ -266,11 +276,11 @@
         <w:pStyle w:val="Paragrafoelenco"/>
         <w:numPr>
           <w:ilvl w:val="0"/>
-          <w:numId w:val="31"/>
+          <w:numId w:val="36"/>
         </w:numPr>
       </w:pPr>
       <w:r>
-        <w:t>Inserimento di nuovi URL accorciati nel sistema (POST)</w:t>
+        <w:t>Il sistema riceve una breve stringa (url accorciata)</w:t>
       </w:r>
     </w:p>
     <w:p>
@@ -278,24 +288,171 @@
         <w:pStyle w:val="Paragrafoelenco"/>
         <w:numPr>
           <w:ilvl w:val="0"/>
-          <w:numId w:val="31"/>
+          <w:numId w:val="36"/>
         </w:numPr>
       </w:pPr>
       <w:r>
-        <w:t>Ritrovamento di URL già calcolati (GET).</w:t>
-      </w:r>
-    </w:p>
-    <w:p>
-      <w:r>
-        <w:t>Fare riferimento alla documentazione Swagger esportata nel file TODO.</w:t>
-      </w:r>
-    </w:p>
-    <w:p>
-      <w:pPr>
-        <w:pStyle w:val="Titolo2"/>
-      </w:pPr>
-      <w:r>
-        <w:t>DB</w:t>
+        <w:t>Utilizzando la funzione biunivoca dalla stringa recupera l’id autoincrementale originario</w:t>
+      </w:r>
+    </w:p>
+    <w:p>
+      <w:pPr>
+        <w:pStyle w:val="Paragrafoelenco"/>
+        <w:numPr>
+          <w:ilvl w:val="0"/>
+          <w:numId w:val="36"/>
+        </w:numPr>
+      </w:pPr>
+      <w:r>
+        <w:t>L’oggetto “url” viene recuperato dal DBMS tramite accesso per chiave</w:t>
+      </w:r>
+    </w:p>
+    <w:p>
+      <w:r>
+        <w:t>Pro:</w:t>
+      </w:r>
+    </w:p>
+    <w:p>
+      <w:pPr>
+        <w:pStyle w:val="Paragrafoelenco"/>
+        <w:numPr>
+          <w:ilvl w:val="0"/>
+          <w:numId w:val="37"/>
+        </w:numPr>
+      </w:pPr>
+      <w:r>
+        <w:t>La stringa è garantita in modo univoco dall’id autoincrementale</w:t>
+      </w:r>
+    </w:p>
+    <w:p>
+      <w:pPr>
+        <w:pStyle w:val="Paragrafoelenco"/>
+        <w:numPr>
+          <w:ilvl w:val="0"/>
+          <w:numId w:val="37"/>
+        </w:numPr>
+      </w:pPr>
+      <w:r>
+        <w:t>Non è necessario verificare sul database che un url accorciato sia già stato salvato ed utilizzato per altri url</w:t>
+      </w:r>
+    </w:p>
+    <w:p>
+      <w:r>
+        <w:t>Contro:</w:t>
+      </w:r>
+    </w:p>
+    <w:p>
+      <w:pPr>
+        <w:pStyle w:val="Paragrafoelenco"/>
+        <w:numPr>
+          <w:ilvl w:val="0"/>
+          <w:numId w:val="37"/>
+        </w:numPr>
+      </w:pPr>
+      <w:r>
+        <w:t>I DBMS NoSQL (es: MongoDB) o in memoria (es: Redis) non supportano nativamente l’id autoincrementale. Passare a database relazionali solo per questo motivo non mi è parso consono, per cui ho trovato una procedura per “forzare” un _id autoincrementale in MongoDB.</w:t>
+      </w:r>
+    </w:p>
+    <w:p>
+      <w:pPr>
+        <w:pStyle w:val="Paragrafoelenco"/>
+        <w:numPr>
+          <w:ilvl w:val="0"/>
+          <w:numId w:val="37"/>
+        </w:numPr>
+      </w:pPr>
+      <w:r>
+        <w:t>Conoscendo l’algoritmo, o immaginandolo, è possibile scorrere artificialmente la tabella degli url, incrementando o decrementando l’ultimo carattere della stringa. Questo non è specificato come criticità nel requisito, ma preferisco comunque annotarlo.</w:t>
+      </w:r>
+    </w:p>
+    <w:p>
+      <w:pPr>
+        <w:pStyle w:val="Paragrafoelenco"/>
+        <w:numPr>
+          <w:ilvl w:val="0"/>
+          <w:numId w:val="37"/>
+        </w:numPr>
+      </w:pPr>
+      <w:r>
+        <w:t>A causa di limitazioni interne tecniche del linguaggio di programmazione il sistema è limitato a valori di id inclusi in un intero a 32 bit, quindi può memorizzare fino a 2 miliardi di url.</w:t>
+      </w:r>
+    </w:p>
+    <w:p>
+      <w:r>
+        <w:t>Riporto per completezza altre possibili soluzioni che sono state scartate.</w:t>
+      </w:r>
+    </w:p>
+    <w:p>
+      <w:pPr>
+        <w:pStyle w:val="Paragrafoelenco"/>
+        <w:numPr>
+          <w:ilvl w:val="0"/>
+          <w:numId w:val="38"/>
+        </w:numPr>
+      </w:pPr>
+      <w:r>
+        <w:t>L’idea di codificare (utilizzando per esempio un algoritmo MD5) l’URL ricevuto in ingresso. Questo approccio è stato scartato perché</w:t>
+      </w:r>
+    </w:p>
+    <w:p>
+      <w:pPr>
+        <w:pStyle w:val="Paragrafoelenco"/>
+        <w:numPr>
+          <w:ilvl w:val="1"/>
+          <w:numId w:val="38"/>
+        </w:numPr>
+      </w:pPr>
+      <w:r>
+        <w:t>Più utenti che codificano lo stesso URL ottengono lo stesso identificativo. Nonostante non fosse specificato nell’argomento l’ho ritenuto non adatto</w:t>
+      </w:r>
+    </w:p>
+    <w:p>
+      <w:pPr>
+        <w:pStyle w:val="Paragrafoelenco"/>
+        <w:numPr>
+          <w:ilvl w:val="1"/>
+          <w:numId w:val="38"/>
+        </w:numPr>
+      </w:pPr>
+      <w:r>
+        <w:t>Per evitare conflitti (anche tra URL diversi, causa la non unicità dell’hash) sarebbe stato necessario appendere all’URL una chiave univoca. Avendo a disposizione degli utenti loggati si poteva pensare di appendere la chiave dell’utente, ma sarebbe stato comunque necessario effettuare un ulteriore controllo a database</w:t>
+      </w:r>
+    </w:p>
+    <w:p>
+      <w:pPr>
+        <w:pStyle w:val="Paragrafoelenco"/>
+        <w:numPr>
+          <w:ilvl w:val="1"/>
+          <w:numId w:val="38"/>
+        </w:numPr>
+      </w:pPr>
+      <w:r>
+        <w:t>Questo approccio tuttavia va riconsiderato se il limite di 2 miliardi di URL memorizzati è stringente per il caso d’uso</w:t>
+      </w:r>
+    </w:p>
+    <w:p>
+      <w:pPr>
+        <w:pStyle w:val="Paragrafoelenco"/>
+        <w:numPr>
+          <w:ilvl w:val="0"/>
+          <w:numId w:val="38"/>
+        </w:numPr>
+      </w:pPr>
+      <w:r>
+        <w:lastRenderedPageBreak/>
+        <w:t xml:space="preserve">L’ida di utilizzare un generatore di chiavi offline, il quale genera continuamente nuove chiavi univoche che il motore principale poi utilizza e consegna agli utenti. Questa idea è stata scartata nonostante l’ottimalità della stessa per evitare di aggiungere entropia al sistema, che volevo mantenere quanto possibile semplice. </w:t>
+      </w:r>
+      <w:r>
+        <w:br w:type="page"/>
+      </w:r>
+    </w:p>
+    <w:p>
+      <w:pPr>
+        <w:pStyle w:val="Titolo1"/>
+      </w:pPr>
+      <w:r>
+        <w:lastRenderedPageBreak/>
+        <w:t>Database</w:t>
       </w:r>
     </w:p>
     <w:p>
@@ -346,8 +503,127 @@
     </w:p>
     <w:p>
       <w:r>
-        <w:t>TODO usato MongoDB?</w:t>
-      </w:r>
+        <w:t xml:space="preserve">L’idea originale era quella di utilizzare un database noSQL (MongoDB) per il salvataggio degli URL accorciati. </w:t>
+      </w:r>
+    </w:p>
+    <w:p>
+      <w:r>
+        <w:t xml:space="preserve">Il problema è che, in base all’algoritmo di codifica/decodifica scelto, è necessario utilizzare un database che supporti gli id autoincrementali. MongoDB purtroppo non li supporta nativamente, e li supporta con un workaround basato sui trigger, disponibile soltanto nella versione cloud. </w:t>
+      </w:r>
+    </w:p>
+    <w:p>
+      <w:r>
+        <w:t xml:space="preserve">Volendo mantenere una soluzione on premise, sono passato ad una tecnologia a me più nota, MySQL. Il modello è semplice e consiste in una sola tabella </w:t>
+      </w:r>
+      <w:r>
+        <w:rPr>
+          <w:i/>
+          <w:iCs/>
+        </w:rPr>
+        <w:t>url</w:t>
+      </w:r>
+      <w:r>
+        <w:t>.</w:t>
+      </w:r>
+    </w:p>
+    <w:p>
+      <w:r>
+        <w:drawing>
+          <wp:inline distT="0" distB="0" distL="0" distR="0" wp14:anchorId="1F38A741" wp14:editId="0F036B05">
+            <wp:extent cx="5732145" cy="1304925"/>
+            <wp:effectExtent l="0" t="0" r="1905" b="9525"/>
+            <wp:docPr id="5" name="Immagine 5" descr="Immagine che contiene testo, monitor, schermo, screenshot&#10;&#10;Descrizione generata automaticamente"/>
+            <wp:cNvGraphicFramePr>
+              <a:graphicFrameLocks xmlns:a="http://schemas.openxmlformats.org/drawingml/2006/main" noChangeAspect="1"/>
+            </wp:cNvGraphicFramePr>
+            <a:graphic xmlns:a="http://schemas.openxmlformats.org/drawingml/2006/main">
+              <a:graphicData uri="http://schemas.openxmlformats.org/drawingml/2006/picture">
+                <pic:pic xmlns:pic="http://schemas.openxmlformats.org/drawingml/2006/picture">
+                  <pic:nvPicPr>
+                    <pic:cNvPr id="5" name="Immagine 5" descr="Immagine che contiene testo, monitor, schermo, screenshot&#10;&#10;Descrizione generata automaticamente"/>
+                    <pic:cNvPicPr/>
+                  </pic:nvPicPr>
+                  <pic:blipFill>
+                    <a:blip r:embed="rId12"/>
+                    <a:stretch>
+                      <a:fillRect/>
+                    </a:stretch>
+                  </pic:blipFill>
+                  <pic:spPr>
+                    <a:xfrm>
+                      <a:off x="0" y="0"/>
+                      <a:ext cx="5732145" cy="1304925"/>
+                    </a:xfrm>
+                    <a:prstGeom prst="rect">
+                      <a:avLst/>
+                    </a:prstGeom>
+                  </pic:spPr>
+                </pic:pic>
+              </a:graphicData>
+            </a:graphic>
+          </wp:inline>
+        </w:drawing>
+      </w:r>
+    </w:p>
+    <w:p>
+      <w:r>
+        <w:t xml:space="preserve">Per l’accesso al database ho utilizzato Entity Framework Core, con un approccio Database-First, generando le classi C# necessarie con lo script consultabile </w:t>
+      </w:r>
+      <w:r>
+        <w:t>nel repository consegnato (</w:t>
+      </w:r>
+      <w:r>
+        <w:rPr>
+          <w:i/>
+          <w:iCs/>
+        </w:rPr>
+        <w:t>urlshort-db-scaffold.ps1</w:t>
+      </w:r>
+      <w:r>
+        <w:t>).</w:t>
+      </w:r>
+    </w:p>
+    <w:p>
+      <w:r>
+        <w:t xml:space="preserve">Nel repository principale ho consegnato anche un dump del database di test, </w:t>
+      </w:r>
+      <w:r>
+        <w:t>esportato nel file (</w:t>
+      </w:r>
+      <w:r>
+        <w:rPr>
+          <w:i/>
+          <w:iCs/>
+        </w:rPr>
+        <w:t>urlshortner_db.sql</w:t>
+      </w:r>
+      <w:r>
+        <w:t>) in modo che si possa consultare anche direttamente.</w:t>
+      </w:r>
+    </w:p>
+    <w:p>
+      <w:pPr>
+        <w:rPr>
+          <w:rFonts w:asciiTheme="majorHAnsi" w:eastAsiaTheme="majorEastAsia" w:hAnsiTheme="majorHAnsi" w:cstheme="majorBidi"/>
+          <w:b/>
+          <w:bCs/>
+          <w:smallCaps/>
+          <w:sz w:val="36"/>
+          <w:szCs w:val="36"/>
+        </w:rPr>
+      </w:pPr>
+    </w:p>
+    <w:p>
+      <w:pPr>
+        <w:rPr>
+          <w:rFonts w:asciiTheme="majorHAnsi" w:eastAsiaTheme="majorEastAsia" w:hAnsiTheme="majorHAnsi" w:cstheme="majorBidi"/>
+          <w:b/>
+          <w:bCs/>
+          <w:smallCaps/>
+          <w:sz w:val="36"/>
+          <w:szCs w:val="36"/>
+        </w:rPr>
+      </w:pPr>
       <w:r>
         <w:br w:type="page"/>
       </w:r>
@@ -358,110 +634,57 @@
       </w:pPr>
       <w:r>
         <w:lastRenderedPageBreak/>
-        <w:t>L’algoritmo di codifica/decodifica</w:t>
-      </w:r>
-    </w:p>
-    <w:p>
-      <w:r>
-        <w:t xml:space="preserve">L’idea originale era quella di utilizzare dei Guid, i quali garantiscono univocità, ma sono troppo lunghi e verbosi per la richiesta originale. Immaginando che il problema non fosse stato posto per la prima volta a me, ho cercato della letteratura a riguardo. </w:t>
-      </w:r>
-    </w:p>
-    <w:p>
-      <w:r>
-        <w:t>Tra le varie soluzioni proposte ho adattato al mio caso una soluzione che prevede il seguente flusso.</w:t>
-      </w:r>
-    </w:p>
-    <w:p>
-      <w:pPr>
-        <w:pStyle w:val="Titolo4"/>
-      </w:pPr>
-      <w:r>
-        <w:t>Inserimento (nuovo URL accorciato)</w:t>
-      </w:r>
-    </w:p>
-    <w:p>
-      <w:pPr>
-        <w:pStyle w:val="Paragrafoelenco"/>
-        <w:numPr>
-          <w:ilvl w:val="0"/>
-          <w:numId w:val="35"/>
-        </w:numPr>
-      </w:pPr>
-      <w:r>
-        <w:t>Quando il sistema riceve una richiesta inserisce un oggetto “url” nel database, ottenendo un id autoincrementale. L’univocità dell’id autoincrementale è garantita dal DBMS.</w:t>
-      </w:r>
-    </w:p>
-    <w:p>
-      <w:pPr>
-        <w:pStyle w:val="Paragrafoelenco"/>
-        <w:numPr>
-          <w:ilvl w:val="0"/>
-          <w:numId w:val="35"/>
-        </w:numPr>
-      </w:pPr>
-      <w:r>
-        <w:t>L’id autoincrementale viene trasformato in una breve stringa tramite una funzione biunivoca. Questa stringa costituisce il campo “shortened” dell’oggetto “url”.</w:t>
-      </w:r>
-    </w:p>
-    <w:p>
-      <w:pPr>
-        <w:pStyle w:val="Paragrafoelenco"/>
-        <w:numPr>
-          <w:ilvl w:val="0"/>
-          <w:numId w:val="35"/>
-        </w:numPr>
-      </w:pPr>
-      <w:r>
-        <w:t>L’oggetto “url” viene salvato per intero nel database</w:t>
-      </w:r>
-    </w:p>
-    <w:p>
-      <w:pPr>
-        <w:pStyle w:val="Titolo4"/>
-      </w:pPr>
-      <w:r>
-        <w:t>Recupero di un URL accorciato</w:t>
-      </w:r>
-    </w:p>
-    <w:p>
-      <w:pPr>
-        <w:pStyle w:val="Paragrafoelenco"/>
-        <w:numPr>
-          <w:ilvl w:val="0"/>
-          <w:numId w:val="36"/>
-        </w:numPr>
-      </w:pPr>
-      <w:r>
-        <w:t>Il sistema riceve una breve stringa (url accorciata)</w:t>
-      </w:r>
-    </w:p>
-    <w:p>
-      <w:pPr>
-        <w:pStyle w:val="Paragrafoelenco"/>
-        <w:numPr>
-          <w:ilvl w:val="0"/>
-          <w:numId w:val="36"/>
-        </w:numPr>
-      </w:pPr>
-      <w:r>
-        <w:t>Utilizzando la funzione biunivoca dalla stringa recupera l’id autoincrementale originario</w:t>
-      </w:r>
-    </w:p>
-    <w:p>
-      <w:pPr>
-        <w:pStyle w:val="Paragrafoelenco"/>
-        <w:numPr>
-          <w:ilvl w:val="0"/>
-          <w:numId w:val="36"/>
-        </w:numPr>
-      </w:pPr>
-      <w:r>
-        <w:t>L’oggetto “url” viene recuperato dal DBMS tramite accesso per chiave</w:t>
-      </w:r>
-    </w:p>
-    <w:p>
-      <w:r>
-        <w:t>Pro:</w:t>
+        <w:t>Progetto BackEnd: UrlShortner</w:t>
+      </w:r>
+    </w:p>
+    <w:p>
+      <w:r>
+        <w:t>Il progetto di Backend è contenuto nella soluzione UrlShortner.sln</w:t>
+      </w:r>
+      <w:r>
+        <w:t>, che è a sua volta suddivisa ed organizzata in progetti.</w:t>
+      </w:r>
+    </w:p>
+    <w:p>
+      <w:pPr>
+        <w:pStyle w:val="Titolo2"/>
+      </w:pPr>
+      <w:r>
+        <w:t>UrlShortner.Core</w:t>
+      </w:r>
+    </w:p>
+    <w:p>
+      <w:r>
+        <w:t xml:space="preserve">Progetto </w:t>
+      </w:r>
+      <w:r>
+        <w:t>contenente il Core del Backend, suddiviso in cartelle secondo il design pattern che organizza il contenuto di un progetto Core in</w:t>
+      </w:r>
+      <w:r>
+        <w:t xml:space="preserve"> tre sottocategorie: </w:t>
+      </w:r>
+      <w:r>
+        <w:t>Mode</w:t>
+      </w:r>
+      <w:r>
+        <w:t xml:space="preserve">, </w:t>
+      </w:r>
+      <w:r>
+        <w:t>DAL (Data Access Layer</w:t>
+      </w:r>
+      <w:r>
+        <w:t xml:space="preserve">), </w:t>
+      </w:r>
+      <w:r>
+        <w:t>BL (Business Logic)</w:t>
+      </w:r>
+      <w:r>
+        <w:t xml:space="preserve">. </w:t>
+      </w:r>
+    </w:p>
+    <w:p>
+      <w:r>
+        <w:t xml:space="preserve">Solitamente è consigliato assegnare ad ognuna di queste categorie un progetto specifico, ma data la relativa semplicità del modulo ho preferito riaccorpare il tutto in un unico progetto “Core”, pur tenendo i namespace differenziati. </w:t>
       </w:r>
     </w:p>
     <w:p>
@@ -473,7 +696,7 @@
         </w:numPr>
       </w:pPr>
       <w:r>
-        <w:t>La stringa è garantita in modo univoco dall’id autoincrementale</w:t>
+        <w:t>Model: classi DTO</w:t>
       </w:r>
     </w:p>
     <w:p>
@@ -485,12 +708,7 @@
         </w:numPr>
       </w:pPr>
       <w:r>
-        <w:t>Non è necessario verificare sul database che un url accorciato sia già stato salvato ed utilizzato per altri url</w:t>
-      </w:r>
-    </w:p>
-    <w:p>
-      <w:r>
-        <w:t>Contro:</w:t>
+        <w:t>DAL: accesso al database</w:t>
       </w:r>
     </w:p>
     <w:p>
@@ -502,117 +720,7 @@
         </w:numPr>
       </w:pPr>
       <w:r>
-        <w:t>I DBMS NoSQL (es: MongoDB) o in memoria (es: Redis) non supportano nativamente l’id autoincrementale. Passare a database relazionali solo per questo motivo non mi è parso consono, per cui ho trovato una procedura per “forzare” un _id autoincrementale in MongoDB.</w:t>
-      </w:r>
-    </w:p>
-    <w:p>
-      <w:pPr>
-        <w:pStyle w:val="Paragrafoelenco"/>
-        <w:numPr>
-          <w:ilvl w:val="0"/>
-          <w:numId w:val="37"/>
-        </w:numPr>
-      </w:pPr>
-      <w:r>
-        <w:t>Conoscendo l’algoritmo, o immaginandolo, è possibile scorrere artificialmente la tabella degli url, incrementando o decrementando l’ultimo carattere della stringa. Questo non è specificato come criticità nel requisito, ma preferisco comunque annotarlo.</w:t>
-      </w:r>
-    </w:p>
-    <w:p>
-      <w:pPr>
-        <w:pStyle w:val="Paragrafoelenco"/>
-        <w:numPr>
-          <w:ilvl w:val="0"/>
-          <w:numId w:val="37"/>
-        </w:numPr>
-      </w:pPr>
-      <w:r>
-        <w:t>A causa di limitazioni interne tecniche del linguaggio di programmazione il sistema è limitato a valori di id inclusi in un intero a 32 bit, quindi può memorizzare fino a 2 miliardi di url.</w:t>
-      </w:r>
-    </w:p>
-    <w:p>
-      <w:r>
-        <w:t>Riporto per completezza altre possibili soluzioni che sono state scartate.</w:t>
-      </w:r>
-    </w:p>
-    <w:p>
-      <w:pPr>
-        <w:pStyle w:val="Paragrafoelenco"/>
-        <w:numPr>
-          <w:ilvl w:val="0"/>
-          <w:numId w:val="38"/>
-        </w:numPr>
-      </w:pPr>
-      <w:r>
-        <w:t>L’idea di codificare (utilizzando per esempio un algoritmo MD5) l’URL ricevuto in ingresso. Questo approccio è stato scartato perché</w:t>
-      </w:r>
-    </w:p>
-    <w:p>
-      <w:pPr>
-        <w:pStyle w:val="Paragrafoelenco"/>
-        <w:numPr>
-          <w:ilvl w:val="1"/>
-          <w:numId w:val="38"/>
-        </w:numPr>
-      </w:pPr>
-      <w:r>
-        <w:t>Più utenti che codificano lo stesso URL ottengono lo stesso identificativo. Nonostante non fosse specificato nell’argomento l’ho ritenuto non adatto</w:t>
-      </w:r>
-    </w:p>
-    <w:p>
-      <w:pPr>
-        <w:pStyle w:val="Paragrafoelenco"/>
-        <w:numPr>
-          <w:ilvl w:val="1"/>
-          <w:numId w:val="38"/>
-        </w:numPr>
-      </w:pPr>
-      <w:r>
-        <w:t>Per evitare conflitti (anche tra URL diversi, causa la non unicità dell’hash) sarebbe stato necessario appendere all’URL una chiave univoca. Avendo a disposizione degli utenti loggati si poteva pensare di appendere la chiave dell’utente, ma sarebbe stato comunque necessario effettuare un ulteriore controllo a database</w:t>
-      </w:r>
-    </w:p>
-    <w:p>
-      <w:pPr>
-        <w:pStyle w:val="Paragrafoelenco"/>
-        <w:numPr>
-          <w:ilvl w:val="1"/>
-          <w:numId w:val="38"/>
-        </w:numPr>
-      </w:pPr>
-      <w:r>
-        <w:t>Questo approccio tuttavia va riconsiderato se il limite di 2 miliardi di URL memorizzati è stringente per il caso d’uso</w:t>
-      </w:r>
-    </w:p>
-    <w:p>
-      <w:pPr>
-        <w:pStyle w:val="Paragrafoelenco"/>
-        <w:numPr>
-          <w:ilvl w:val="0"/>
-          <w:numId w:val="38"/>
-        </w:numPr>
-      </w:pPr>
-      <w:r>
-        <w:lastRenderedPageBreak/>
-        <w:t xml:space="preserve">L’ida di utilizzare un generatore di chiavi offline, il quale genera continuamente nuove chiavi univoche che il motore principale poi utilizza e consegna agli utenti. Questa idea è stata scartata nonostante l’ottimalità della stessa per evitare di aggiungere entropia al sistema, che volevo mantenere quanto possibile semplice. </w:t>
-      </w:r>
-      <w:r>
-        <w:br w:type="page"/>
-      </w:r>
-    </w:p>
-    <w:p>
-      <w:pPr>
-        <w:pStyle w:val="Titolo1"/>
-      </w:pPr>
-      <w:r>
-        <w:lastRenderedPageBreak/>
-        <w:t>Progetto BackEnd: UrlShortner</w:t>
-      </w:r>
-    </w:p>
-    <w:p>
-      <w:r>
-        <w:t>Il progetto di Backend è contenuto nella soluzione UrlShortner.sln</w:t>
-      </w:r>
-      <w:r>
-        <w:t>, che è a sua volta suddivisa ed organizzata in progetti.</w:t>
+        <w:t>BL: metodi di business logic, utilities</w:t>
       </w:r>
     </w:p>
     <w:p>
@@ -620,52 +728,7 @@
         <w:pStyle w:val="Titolo2"/>
       </w:pPr>
       <w:r>
-        <w:t>UrlShortner.Core</w:t>
-      </w:r>
-    </w:p>
-    <w:p>
-      <w:r>
-        <w:t xml:space="preserve">Progetto </w:t>
-      </w:r>
-      <w:r>
-        <w:t>contenente il Core del Backend, suddiviso in cartelle secondo il design pattern che organizza il contenuto di un progetto Core in</w:t>
-      </w:r>
-      <w:r>
-        <w:t xml:space="preserve"> tre sottocategorie: </w:t>
-      </w:r>
-      <w:r>
-        <w:t>Mode</w:t>
-      </w:r>
-      <w:r>
-        <w:t xml:space="preserve">, </w:t>
-      </w:r>
-      <w:r>
-        <w:t>DAL (Data Access Layer</w:t>
-      </w:r>
-      <w:r>
-        <w:t xml:space="preserve">), </w:t>
-      </w:r>
-      <w:r>
-        <w:t>BL (Business Logic)</w:t>
-      </w:r>
-      <w:r>
-        <w:t xml:space="preserve">. </w:t>
-      </w:r>
-    </w:p>
-    <w:p>
-      <w:r>
-        <w:t xml:space="preserve">Solitamente è consigliato assegnare ad ognuna di queste categorie un progetto specifico, ma data la relativa semplicità del modulo ho preferito riaccorpare il tutto in un unico progetto “Core”, pur tenendo i namespace differenziati. </w:t>
-      </w:r>
-    </w:p>
-    <w:p>
-      <w:pPr>
-        <w:pStyle w:val="Titolo2"/>
-      </w:pPr>
-      <w:r>
         <w:t>UrlShortner.Console</w:t>
-      </w:r>
-      <w:r>
-        <w:t>Test</w:t>
       </w:r>
     </w:p>
     <w:p>
@@ -710,8 +773,189 @@
       <w:r>
         <w:t>Progetto di API che ospita gli endpoint per le API necessarie per le funzionalità richieste.</w:t>
       </w:r>
+      <w:r>
+        <w:t xml:space="preserve"> </w:t>
+      </w:r>
+    </w:p>
+    <w:p>
+      <w:r>
+        <w:t>Lo swagger di documentazione è reperibile lanciando le API e accedendo a “…/swagger/index.html”.</w:t>
+      </w:r>
+    </w:p>
+    <w:p>
+      <w:r>
+        <w:lastRenderedPageBreak/>
+        <w:drawing>
+          <wp:inline distT="0" distB="0" distL="0" distR="0" wp14:anchorId="53FD3D4C" wp14:editId="22954E52">
+            <wp:extent cx="5732145" cy="6049645"/>
+            <wp:effectExtent l="0" t="0" r="1905" b="8255"/>
+            <wp:docPr id="4" name="Immagine 4" descr="Immagine che contiene testo&#10;&#10;Descrizione generata automaticamente"/>
+            <wp:cNvGraphicFramePr>
+              <a:graphicFrameLocks xmlns:a="http://schemas.openxmlformats.org/drawingml/2006/main" noChangeAspect="1"/>
+            </wp:cNvGraphicFramePr>
+            <a:graphic xmlns:a="http://schemas.openxmlformats.org/drawingml/2006/main">
+              <a:graphicData uri="http://schemas.openxmlformats.org/drawingml/2006/picture">
+                <pic:pic xmlns:pic="http://schemas.openxmlformats.org/drawingml/2006/picture">
+                  <pic:nvPicPr>
+                    <pic:cNvPr id="4" name="Immagine 4" descr="Immagine che contiene testo&#10;&#10;Descrizione generata automaticamente"/>
+                    <pic:cNvPicPr/>
+                  </pic:nvPicPr>
+                  <pic:blipFill>
+                    <a:blip r:embed="rId13"/>
+                    <a:stretch>
+                      <a:fillRect/>
+                    </a:stretch>
+                  </pic:blipFill>
+                  <pic:spPr>
+                    <a:xfrm>
+                      <a:off x="0" y="0"/>
+                      <a:ext cx="5732145" cy="6049645"/>
+                    </a:xfrm>
+                    <a:prstGeom prst="rect">
+                      <a:avLst/>
+                    </a:prstGeom>
+                  </pic:spPr>
+                </pic:pic>
+              </a:graphicData>
+            </a:graphic>
+          </wp:inline>
+        </w:drawing>
+      </w:r>
     </w:p>
     <w:p/>
+    <w:p>
+      <w:pPr>
+        <w:rPr>
+          <w:rFonts w:asciiTheme="majorHAnsi" w:eastAsiaTheme="majorEastAsia" w:hAnsiTheme="majorHAnsi" w:cstheme="majorBidi"/>
+          <w:b/>
+          <w:bCs/>
+          <w:smallCaps/>
+          <w:sz w:val="36"/>
+          <w:szCs w:val="36"/>
+        </w:rPr>
+      </w:pPr>
+      <w:r>
+        <w:br w:type="page"/>
+      </w:r>
+    </w:p>
+    <w:p>
+      <w:pPr>
+        <w:pStyle w:val="Titolo1"/>
+      </w:pPr>
+      <w:r>
+        <w:lastRenderedPageBreak/>
+        <w:t>Progetto FrontEnd: urlshortner-webapp</w:t>
+      </w:r>
+    </w:p>
+    <w:p>
+      <w:r>
+        <w:t xml:space="preserve">Il progetto FrontEnd è sviluppato in Angular, come richiesto esplicitamente. </w:t>
+      </w:r>
+    </w:p>
+    <w:p>
+      <w:r>
+        <w:drawing>
+          <wp:inline distT="0" distB="0" distL="0" distR="0" wp14:anchorId="751085CA" wp14:editId="67D8A28A">
+            <wp:extent cx="5732145" cy="1783080"/>
+            <wp:effectExtent l="0" t="0" r="1905" b="7620"/>
+            <wp:docPr id="2" name="Immagine 2" descr="Immagine che contiene testo&#10;&#10;Descrizione generata automaticamente"/>
+            <wp:cNvGraphicFramePr>
+              <a:graphicFrameLocks xmlns:a="http://schemas.openxmlformats.org/drawingml/2006/main" noChangeAspect="1"/>
+            </wp:cNvGraphicFramePr>
+            <a:graphic xmlns:a="http://schemas.openxmlformats.org/drawingml/2006/main">
+              <a:graphicData uri="http://schemas.openxmlformats.org/drawingml/2006/picture">
+                <pic:pic xmlns:pic="http://schemas.openxmlformats.org/drawingml/2006/picture">
+                  <pic:nvPicPr>
+                    <pic:cNvPr id="2" name="Immagine 2" descr="Immagine che contiene testo&#10;&#10;Descrizione generata automaticamente"/>
+                    <pic:cNvPicPr/>
+                  </pic:nvPicPr>
+                  <pic:blipFill>
+                    <a:blip r:embed="rId14"/>
+                    <a:stretch>
+                      <a:fillRect/>
+                    </a:stretch>
+                  </pic:blipFill>
+                  <pic:spPr>
+                    <a:xfrm>
+                      <a:off x="0" y="0"/>
+                      <a:ext cx="5732145" cy="1783080"/>
+                    </a:xfrm>
+                    <a:prstGeom prst="rect">
+                      <a:avLst/>
+                    </a:prstGeom>
+                  </pic:spPr>
+                </pic:pic>
+              </a:graphicData>
+            </a:graphic>
+          </wp:inline>
+        </w:drawing>
+      </w:r>
+    </w:p>
+    <w:p>
+      <w:r>
+        <w:t xml:space="preserve">L’applicazione consiste in una singola pagina e gestisce tramite un cliente HTTP le richiest al server. Le funzionalità riservate all’app sono di sola creazione dell’URL abbreviato invocando la POST alle API. </w:t>
+      </w:r>
+    </w:p>
+    <w:p>
+      <w:r>
+        <w:t>La funzionalità di redirect viene offerta accedendo direttamente alle API effettuando una chiamata in GET all’URL base delle API con “/&lt;chiave_url_accorciato&gt;”.</w:t>
+      </w:r>
+    </w:p>
+    <w:p>
+      <w:r>
+        <w:br w:type="page"/>
+      </w:r>
+    </w:p>
+    <w:p>
+      <w:pPr>
+        <w:pStyle w:val="Titolo1"/>
+      </w:pPr>
+      <w:r>
+        <w:lastRenderedPageBreak/>
+        <w:t>Migliorie</w:t>
+      </w:r>
+    </w:p>
+    <w:p>
+      <w:r>
+        <w:t>Il lavoro svolto è un punto di partenza a cui si possono portare migliorie.</w:t>
+      </w:r>
+    </w:p>
+    <w:p>
+      <w:pPr>
+        <w:pStyle w:val="Paragrafoelenco"/>
+        <w:numPr>
+          <w:ilvl w:val="0"/>
+          <w:numId w:val="39"/>
+        </w:numPr>
+      </w:pPr>
+      <w:r>
+        <w:t xml:space="preserve">L’algoritmo di chiavi non è sostenibile all’infinito e si basa su un id autoincrementale fornito dal DBMS. Il sistema più corretto, che non è stato implementato poiché richieva un lavoro che ho stimato essere maggiore dei giorni assegnati, è quello del “generatore di chiavi” offline. </w:t>
+      </w:r>
+    </w:p>
+    <w:p>
+      <w:pPr>
+        <w:pStyle w:val="Paragrafoelenco"/>
+        <w:numPr>
+          <w:ilvl w:val="0"/>
+          <w:numId w:val="39"/>
+        </w:numPr>
+      </w:pPr>
+      <w:r>
+        <w:t>Cambiando l’algoritmo di chiavi è possibile anche passare da un database relazionale (totalmente ingiustificato data l’assenza di altre tabelle e quindi anche di relazioni) ad un database noSQL più efficiente e adatto al tema.</w:t>
+      </w:r>
+    </w:p>
+    <w:p>
+      <w:pPr>
+        <w:pStyle w:val="Paragrafoelenco"/>
+        <w:numPr>
+          <w:ilvl w:val="0"/>
+          <w:numId w:val="39"/>
+        </w:numPr>
+      </w:pPr>
+      <w:r>
+        <w:t>Il FrontEnd è scarno e va migliorato. Il redirect va integrato direttamente in Angular.</w:t>
+      </w:r>
+    </w:p>
     <w:p>
       <w:pPr>
         <w:ind w:left="1080"/>
@@ -720,7 +964,7 @@
     <w:p/>
     <w:p/>
     <w:sectPr>
-      <w:footerReference w:type="default" r:id="rId11"/>
+      <w:footerReference w:type="default" r:id="rId15"/>
       <w:pgSz w:w="11907" w:h="16839" w:code="9"/>
       <w:pgMar w:top="1440" w:right="1440" w:bottom="1440" w:left="1440" w:header="720" w:footer="720" w:gutter="0"/>
       <w:cols w:space="720"/>
@@ -1373,6 +1617,95 @@
     </w:lvl>
   </w:abstractNum>
   <w:abstractNum w:abstractNumId="14" w15:restartNumberingAfterBreak="0">
+    <w:nsid w:val="10B40018"/>
+    <w:multiLevelType w:val="hybridMultilevel"/>
+    <w:tmpl w:val="59408868"/>
+    <w:lvl w:ilvl="0" w:tplc="0410000F">
+      <w:start w:val="1"/>
+      <w:numFmt w:val="decimal"/>
+      <w:lvlText w:val="%1."/>
+      <w:lvlJc w:val="left"/>
+      <w:pPr>
+        <w:ind w:left="720" w:hanging="360"/>
+      </w:pPr>
+      <w:rPr>
+        <w:rFonts w:hint="default"/>
+      </w:rPr>
+    </w:lvl>
+    <w:lvl w:ilvl="1" w:tplc="04100019" w:tentative="1">
+      <w:start w:val="1"/>
+      <w:numFmt w:val="lowerLetter"/>
+      <w:lvlText w:val="%2."/>
+      <w:lvlJc w:val="left"/>
+      <w:pPr>
+        <w:ind w:left="1440" w:hanging="360"/>
+      </w:pPr>
+    </w:lvl>
+    <w:lvl w:ilvl="2" w:tplc="0410001B" w:tentative="1">
+      <w:start w:val="1"/>
+      <w:numFmt w:val="lowerRoman"/>
+      <w:lvlText w:val="%3."/>
+      <w:lvlJc w:val="right"/>
+      <w:pPr>
+        <w:ind w:left="2160" w:hanging="180"/>
+      </w:pPr>
+    </w:lvl>
+    <w:lvl w:ilvl="3" w:tplc="0410000F" w:tentative="1">
+      <w:start w:val="1"/>
+      <w:numFmt w:val="decimal"/>
+      <w:lvlText w:val="%4."/>
+      <w:lvlJc w:val="left"/>
+      <w:pPr>
+        <w:ind w:left="2880" w:hanging="360"/>
+      </w:pPr>
+    </w:lvl>
+    <w:lvl w:ilvl="4" w:tplc="04100019" w:tentative="1">
+      <w:start w:val="1"/>
+      <w:numFmt w:val="lowerLetter"/>
+      <w:lvlText w:val="%5."/>
+      <w:lvlJc w:val="left"/>
+      <w:pPr>
+        <w:ind w:left="3600" w:hanging="360"/>
+      </w:pPr>
+    </w:lvl>
+    <w:lvl w:ilvl="5" w:tplc="0410001B" w:tentative="1">
+      <w:start w:val="1"/>
+      <w:numFmt w:val="lowerRoman"/>
+      <w:lvlText w:val="%6."/>
+      <w:lvlJc w:val="right"/>
+      <w:pPr>
+        <w:ind w:left="4320" w:hanging="180"/>
+      </w:pPr>
+    </w:lvl>
+    <w:lvl w:ilvl="6" w:tplc="0410000F" w:tentative="1">
+      <w:start w:val="1"/>
+      <w:numFmt w:val="decimal"/>
+      <w:lvlText w:val="%7."/>
+      <w:lvlJc w:val="left"/>
+      <w:pPr>
+        <w:ind w:left="5040" w:hanging="360"/>
+      </w:pPr>
+    </w:lvl>
+    <w:lvl w:ilvl="7" w:tplc="04100019" w:tentative="1">
+      <w:start w:val="1"/>
+      <w:numFmt w:val="lowerLetter"/>
+      <w:lvlText w:val="%8."/>
+      <w:lvlJc w:val="left"/>
+      <w:pPr>
+        <w:ind w:left="5760" w:hanging="360"/>
+      </w:pPr>
+    </w:lvl>
+    <w:lvl w:ilvl="8" w:tplc="0410001B" w:tentative="1">
+      <w:start w:val="1"/>
+      <w:numFmt w:val="lowerRoman"/>
+      <w:lvlText w:val="%9."/>
+      <w:lvlJc w:val="right"/>
+      <w:pPr>
+        <w:ind w:left="6480" w:hanging="180"/>
+      </w:pPr>
+    </w:lvl>
+  </w:abstractNum>
+  <w:abstractNum w:abstractNumId="15" w15:restartNumberingAfterBreak="0">
     <w:nsid w:val="1482775B"/>
     <w:multiLevelType w:val="multilevel"/>
     <w:tmpl w:val="0EBA3C40"/>
@@ -1458,7 +1791,7 @@
       </w:pPr>
     </w:lvl>
   </w:abstractNum>
-  <w:abstractNum w:abstractNumId="15" w15:restartNumberingAfterBreak="0">
+  <w:abstractNum w:abstractNumId="16" w15:restartNumberingAfterBreak="0">
     <w:nsid w:val="157272BF"/>
     <w:multiLevelType w:val="multilevel"/>
     <w:tmpl w:val="0409001D"/>
@@ -1544,7 +1877,7 @@
       </w:pPr>
     </w:lvl>
   </w:abstractNum>
-  <w:abstractNum w:abstractNumId="16" w15:restartNumberingAfterBreak="0">
+  <w:abstractNum w:abstractNumId="17" w15:restartNumberingAfterBreak="0">
     <w:nsid w:val="1FB23059"/>
     <w:multiLevelType w:val="hybridMultilevel"/>
     <w:tmpl w:val="76308B2C"/>
@@ -1633,7 +1966,7 @@
       </w:pPr>
     </w:lvl>
   </w:abstractNum>
-  <w:abstractNum w:abstractNumId="17" w15:restartNumberingAfterBreak="0">
+  <w:abstractNum w:abstractNumId="18" w15:restartNumberingAfterBreak="0">
     <w:nsid w:val="300F7C46"/>
     <w:multiLevelType w:val="hybridMultilevel"/>
     <w:tmpl w:val="4D0423CA"/>
@@ -1722,7 +2055,7 @@
       </w:pPr>
     </w:lvl>
   </w:abstractNum>
-  <w:abstractNum w:abstractNumId="18" w15:restartNumberingAfterBreak="0">
+  <w:abstractNum w:abstractNumId="19" w15:restartNumberingAfterBreak="0">
     <w:nsid w:val="34E86B75"/>
     <w:multiLevelType w:val="hybridMultilevel"/>
     <w:tmpl w:val="F2624BFC"/>
@@ -1811,7 +2144,7 @@
       </w:pPr>
     </w:lvl>
   </w:abstractNum>
-  <w:abstractNum w:abstractNumId="19" w15:restartNumberingAfterBreak="0">
+  <w:abstractNum w:abstractNumId="20" w15:restartNumberingAfterBreak="0">
     <w:nsid w:val="381F4DDD"/>
     <w:multiLevelType w:val="hybridMultilevel"/>
     <w:tmpl w:val="F828AC92"/>
@@ -1900,7 +2233,7 @@
       </w:pPr>
     </w:lvl>
   </w:abstractNum>
-  <w:abstractNum w:abstractNumId="20" w15:restartNumberingAfterBreak="0">
+  <w:abstractNum w:abstractNumId="21" w15:restartNumberingAfterBreak="0">
     <w:nsid w:val="3F9A3F7E"/>
     <w:multiLevelType w:val="multilevel"/>
     <w:tmpl w:val="04090023"/>
@@ -1987,7 +2320,7 @@
       </w:pPr>
     </w:lvl>
   </w:abstractNum>
-  <w:abstractNum w:abstractNumId="21" w15:restartNumberingAfterBreak="0">
+  <w:abstractNum w:abstractNumId="22" w15:restartNumberingAfterBreak="0">
     <w:nsid w:val="457C6A01"/>
     <w:multiLevelType w:val="hybridMultilevel"/>
     <w:tmpl w:val="699CFAA6"/>
@@ -2100,7 +2433,7 @@
       </w:rPr>
     </w:lvl>
   </w:abstractNum>
-  <w:abstractNum w:abstractNumId="22" w15:restartNumberingAfterBreak="0">
+  <w:abstractNum w:abstractNumId="23" w15:restartNumberingAfterBreak="0">
     <w:nsid w:val="4986523D"/>
     <w:multiLevelType w:val="multilevel"/>
     <w:tmpl w:val="0409001D"/>
@@ -2186,7 +2519,7 @@
       </w:pPr>
     </w:lvl>
   </w:abstractNum>
-  <w:abstractNum w:abstractNumId="23" w15:restartNumberingAfterBreak="0">
+  <w:abstractNum w:abstractNumId="24" w15:restartNumberingAfterBreak="0">
     <w:nsid w:val="538970E1"/>
     <w:multiLevelType w:val="hybridMultilevel"/>
     <w:tmpl w:val="6FD24170"/>
@@ -2275,7 +2608,7 @@
       </w:pPr>
     </w:lvl>
   </w:abstractNum>
-  <w:abstractNum w:abstractNumId="24" w15:restartNumberingAfterBreak="0">
+  <w:abstractNum w:abstractNumId="25" w15:restartNumberingAfterBreak="0">
     <w:nsid w:val="550321B3"/>
     <w:multiLevelType w:val="hybridMultilevel"/>
     <w:tmpl w:val="A49438EA"/>
@@ -2364,7 +2697,7 @@
       </w:pPr>
     </w:lvl>
   </w:abstractNum>
-  <w:abstractNum w:abstractNumId="25" w15:restartNumberingAfterBreak="0">
+  <w:abstractNum w:abstractNumId="26" w15:restartNumberingAfterBreak="0">
     <w:nsid w:val="58A63279"/>
     <w:multiLevelType w:val="hybridMultilevel"/>
     <w:tmpl w:val="651C713E"/>
@@ -2453,7 +2786,7 @@
       </w:pPr>
     </w:lvl>
   </w:abstractNum>
-  <w:abstractNum w:abstractNumId="26" w15:restartNumberingAfterBreak="0">
+  <w:abstractNum w:abstractNumId="27" w15:restartNumberingAfterBreak="0">
     <w:nsid w:val="5FED4FC6"/>
     <w:multiLevelType w:val="hybridMultilevel"/>
     <w:tmpl w:val="AF107CC2"/>
@@ -2543,10 +2876,10 @@
     </w:lvl>
   </w:abstractNum>
   <w:num w:numId="1">
-    <w:abstractNumId w:val="14"/>
+    <w:abstractNumId w:val="15"/>
   </w:num>
   <w:num w:numId="2">
-    <w:abstractNumId w:val="14"/>
+    <w:abstractNumId w:val="15"/>
     <w:lvlOverride w:ilvl="0">
       <w:startOverride w:val="1"/>
     </w:lvlOverride>
@@ -2576,40 +2909,40 @@
     </w:lvlOverride>
   </w:num>
   <w:num w:numId="3">
-    <w:abstractNumId w:val="14"/>
+    <w:abstractNumId w:val="15"/>
   </w:num>
   <w:num w:numId="4">
-    <w:abstractNumId w:val="14"/>
+    <w:abstractNumId w:val="15"/>
   </w:num>
   <w:num w:numId="5">
-    <w:abstractNumId w:val="14"/>
+    <w:abstractNumId w:val="15"/>
   </w:num>
   <w:num w:numId="6">
-    <w:abstractNumId w:val="14"/>
+    <w:abstractNumId w:val="15"/>
   </w:num>
   <w:num w:numId="7">
-    <w:abstractNumId w:val="14"/>
+    <w:abstractNumId w:val="15"/>
   </w:num>
   <w:num w:numId="8">
-    <w:abstractNumId w:val="14"/>
+    <w:abstractNumId w:val="15"/>
   </w:num>
   <w:num w:numId="9">
-    <w:abstractNumId w:val="14"/>
+    <w:abstractNumId w:val="15"/>
   </w:num>
   <w:num w:numId="10">
-    <w:abstractNumId w:val="14"/>
+    <w:abstractNumId w:val="15"/>
   </w:num>
   <w:num w:numId="11">
-    <w:abstractNumId w:val="14"/>
+    <w:abstractNumId w:val="15"/>
   </w:num>
   <w:num w:numId="12">
-    <w:abstractNumId w:val="14"/>
+    <w:abstractNumId w:val="15"/>
   </w:num>
   <w:num w:numId="13">
     <w:abstractNumId w:val="10"/>
   </w:num>
   <w:num w:numId="14">
-    <w:abstractNumId w:val="22"/>
+    <w:abstractNumId w:val="23"/>
   </w:num>
   <w:num w:numId="15">
     <w:abstractNumId w:val="11"/>
@@ -2651,37 +2984,40 @@
     <w:abstractNumId w:val="13"/>
   </w:num>
   <w:num w:numId="28">
-    <w:abstractNumId w:val="15"/>
+    <w:abstractNumId w:val="16"/>
   </w:num>
   <w:num w:numId="29">
+    <w:abstractNumId w:val="21"/>
+  </w:num>
+  <w:num w:numId="30">
+    <w:abstractNumId w:val="27"/>
+  </w:num>
+  <w:num w:numId="31">
     <w:abstractNumId w:val="20"/>
   </w:num>
-  <w:num w:numId="30">
+  <w:num w:numId="32">
+    <w:abstractNumId w:val="24"/>
+  </w:num>
+  <w:num w:numId="33">
+    <w:abstractNumId w:val="19"/>
+  </w:num>
+  <w:num w:numId="34">
+    <w:abstractNumId w:val="18"/>
+  </w:num>
+  <w:num w:numId="35">
+    <w:abstractNumId w:val="17"/>
+  </w:num>
+  <w:num w:numId="36">
     <w:abstractNumId w:val="26"/>
   </w:num>
-  <w:num w:numId="31">
-    <w:abstractNumId w:val="19"/>
+  <w:num w:numId="37">
+    <w:abstractNumId w:val="22"/>
   </w:num>
-  <w:num w:numId="32">
-    <w:abstractNumId w:val="23"/>
-  </w:num>
-  <w:num w:numId="33">
-    <w:abstractNumId w:val="18"/>
-  </w:num>
-  <w:num w:numId="34">
-    <w:abstractNumId w:val="17"/>
-  </w:num>
-  <w:num w:numId="35">
-    <w:abstractNumId w:val="16"/>
-  </w:num>
-  <w:num w:numId="36">
+  <w:num w:numId="38">
     <w:abstractNumId w:val="25"/>
   </w:num>
-  <w:num w:numId="37">
-    <w:abstractNumId w:val="21"/>
-  </w:num>
-  <w:num w:numId="38">
-    <w:abstractNumId w:val="24"/>
+  <w:num w:numId="39">
+    <w:abstractNumId w:val="14"/>
   </w:num>
 </w:numbering>
 </file>
@@ -2809,6 +3145,7 @@
     <w:lsdException w:name="HTML Sample" w:semiHidden="1" w:unhideWhenUsed="1"/>
     <w:lsdException w:name="HTML Typewriter" w:semiHidden="1" w:unhideWhenUsed="1"/>
     <w:lsdException w:name="HTML Variable" w:semiHidden="1" w:unhideWhenUsed="1"/>
+    <w:lsdException w:name="Normal Table" w:semiHidden="1" w:unhideWhenUsed="1"/>
     <w:lsdException w:name="annotation subject" w:semiHidden="1" w:unhideWhenUsed="1"/>
     <w:lsdException w:name="No List" w:semiHidden="1" w:unhideWhenUsed="1"/>
     <w:lsdException w:name="Outline List 1" w:semiHidden="1" w:unhideWhenUsed="1"/>
@@ -2854,9 +3191,11 @@
     <w:lsdException w:name="Table Subtle 1" w:semiHidden="1" w:unhideWhenUsed="1"/>
     <w:lsdException w:name="Table Subtle 2" w:semiHidden="1" w:unhideWhenUsed="1"/>
     <w:lsdException w:name="Table Web 1" w:semiHidden="1" w:unhideWhenUsed="1"/>
+    <w:lsdException w:name="Table Web 2" w:semiHidden="1" w:unhideWhenUsed="1"/>
     <w:lsdException w:name="Table Web 3" w:semiHidden="1" w:unhideWhenUsed="1"/>
     <w:lsdException w:name="Balloon Text" w:semiHidden="1" w:unhideWhenUsed="1"/>
     <w:lsdException w:name="Table Grid" w:uiPriority="39"/>
+    <w:lsdException w:name="Table Theme" w:semiHidden="1" w:unhideWhenUsed="1"/>
     <w:lsdException w:name="Placeholder Text" w:semiHidden="1"/>
     <w:lsdException w:name="No Spacing" w:semiHidden="1" w:uiPriority="1" w:unhideWhenUsed="1" w:qFormat="1"/>
     <w:lsdException w:name="Light Shading" w:uiPriority="60"/>
@@ -4311,141 +4650,6 @@
 </file>
 
 <file path=customXml/item1.xml><?xml version="1.0" encoding="utf-8"?>
-<p:properties xmlns:p="http://schemas.microsoft.com/office/2006/metadata/properties" xmlns:xsi="http://www.w3.org/2001/XMLSchema-instance" xmlns:pc="http://schemas.microsoft.com/office/infopath/2007/PartnerControls">
-  <documentManagement>
-    <APDescription xmlns="4873beb7-5857-4685-be1f-d57550cc96cc" xsi:nil="true"/>
-    <AssetExpire xmlns="4873beb7-5857-4685-be1f-d57550cc96cc">2029-01-01T08:00:00+00:00</AssetExpire>
-    <CampaignTagsTaxHTField0 xmlns="4873beb7-5857-4685-be1f-d57550cc96cc">
-      <Terms xmlns="http://schemas.microsoft.com/office/infopath/2007/PartnerControls"/>
-    </CampaignTagsTaxHTField0>
-    <IntlLangReviewDate xmlns="4873beb7-5857-4685-be1f-d57550cc96cc" xsi:nil="true"/>
-    <TPFriendlyName xmlns="4873beb7-5857-4685-be1f-d57550cc96cc" xsi:nil="true"/>
-    <IntlLangReview xmlns="4873beb7-5857-4685-be1f-d57550cc96cc">false</IntlLangReview>
-    <LocLastLocAttemptVersionLookup xmlns="4873beb7-5857-4685-be1f-d57550cc96cc">856581</LocLastLocAttemptVersionLookup>
-    <PolicheckWords xmlns="4873beb7-5857-4685-be1f-d57550cc96cc" xsi:nil="true"/>
-    <SubmitterId xmlns="4873beb7-5857-4685-be1f-d57550cc96cc" xsi:nil="true"/>
-    <AcquiredFrom xmlns="4873beb7-5857-4685-be1f-d57550cc96cc">Internal MS</AcquiredFrom>
-    <EditorialStatus xmlns="4873beb7-5857-4685-be1f-d57550cc96cc">Complete</EditorialStatus>
-    <Markets xmlns="4873beb7-5857-4685-be1f-d57550cc96cc"/>
-    <OriginAsset xmlns="4873beb7-5857-4685-be1f-d57550cc96cc" xsi:nil="true"/>
-    <AssetStart xmlns="4873beb7-5857-4685-be1f-d57550cc96cc">2012-09-19T07:42:00+00:00</AssetStart>
-    <FriendlyTitle xmlns="4873beb7-5857-4685-be1f-d57550cc96cc" xsi:nil="true"/>
-    <MarketSpecific xmlns="4873beb7-5857-4685-be1f-d57550cc96cc">false</MarketSpecific>
-    <TPNamespace xmlns="4873beb7-5857-4685-be1f-d57550cc96cc" xsi:nil="true"/>
-    <PublishStatusLookup xmlns="4873beb7-5857-4685-be1f-d57550cc96cc">
-      <Value>1622610</Value>
-    </PublishStatusLookup>
-    <APAuthor xmlns="4873beb7-5857-4685-be1f-d57550cc96cc">
-      <UserInfo>
-        <DisplayName>REDMOND\v-aptall</DisplayName>
-        <AccountId>2566</AccountId>
-        <AccountType/>
-      </UserInfo>
-    </APAuthor>
-    <TPCommandLine xmlns="4873beb7-5857-4685-be1f-d57550cc96cc" xsi:nil="true"/>
-    <IntlLangReviewer xmlns="4873beb7-5857-4685-be1f-d57550cc96cc" xsi:nil="true"/>
-    <OpenTemplate xmlns="4873beb7-5857-4685-be1f-d57550cc96cc">true</OpenTemplate>
-    <CSXSubmissionDate xmlns="4873beb7-5857-4685-be1f-d57550cc96cc" xsi:nil="true"/>
-    <TaxCatchAll xmlns="4873beb7-5857-4685-be1f-d57550cc96cc"/>
-    <Manager xmlns="4873beb7-5857-4685-be1f-d57550cc96cc" xsi:nil="true"/>
-    <NumericId xmlns="4873beb7-5857-4685-be1f-d57550cc96cc" xsi:nil="true"/>
-    <ParentAssetId xmlns="4873beb7-5857-4685-be1f-d57550cc96cc" xsi:nil="true"/>
-    <OriginalSourceMarket xmlns="4873beb7-5857-4685-be1f-d57550cc96cc" xsi:nil="true"/>
-    <ApprovalStatus xmlns="4873beb7-5857-4685-be1f-d57550cc96cc">InProgress</ApprovalStatus>
-    <TPComponent xmlns="4873beb7-5857-4685-be1f-d57550cc96cc" xsi:nil="true"/>
-    <EditorialTags xmlns="4873beb7-5857-4685-be1f-d57550cc96cc" xsi:nil="true"/>
-    <TPExecutable xmlns="4873beb7-5857-4685-be1f-d57550cc96cc" xsi:nil="true"/>
-    <TPLaunchHelpLink xmlns="4873beb7-5857-4685-be1f-d57550cc96cc" xsi:nil="true"/>
-    <LocComments xmlns="4873beb7-5857-4685-be1f-d57550cc96cc" xsi:nil="true"/>
-    <LocRecommendedHandoff xmlns="4873beb7-5857-4685-be1f-d57550cc96cc" xsi:nil="true"/>
-    <SourceTitle xmlns="4873beb7-5857-4685-be1f-d57550cc96cc" xsi:nil="true"/>
-    <CSXUpdate xmlns="4873beb7-5857-4685-be1f-d57550cc96cc">false</CSXUpdate>
-    <IntlLocPriority xmlns="4873beb7-5857-4685-be1f-d57550cc96cc" xsi:nil="true"/>
-    <UAProjectedTotalWords xmlns="4873beb7-5857-4685-be1f-d57550cc96cc" xsi:nil="true"/>
-    <AssetType xmlns="4873beb7-5857-4685-be1f-d57550cc96cc">TP</AssetType>
-    <MachineTranslated xmlns="4873beb7-5857-4685-be1f-d57550cc96cc">false</MachineTranslated>
-    <OutputCachingOn xmlns="4873beb7-5857-4685-be1f-d57550cc96cc">false</OutputCachingOn>
-    <TemplateStatus xmlns="4873beb7-5857-4685-be1f-d57550cc96cc">Complete</TemplateStatus>
-    <IsSearchable xmlns="4873beb7-5857-4685-be1f-d57550cc96cc">true</IsSearchable>
-    <ContentItem xmlns="4873beb7-5857-4685-be1f-d57550cc96cc" xsi:nil="true"/>
-    <HandoffToMSDN xmlns="4873beb7-5857-4685-be1f-d57550cc96cc" xsi:nil="true"/>
-    <ShowIn xmlns="4873beb7-5857-4685-be1f-d57550cc96cc">Show everywhere</ShowIn>
-    <ThumbnailAssetId xmlns="4873beb7-5857-4685-be1f-d57550cc96cc" xsi:nil="true"/>
-    <UALocComments xmlns="4873beb7-5857-4685-be1f-d57550cc96cc" xsi:nil="true"/>
-    <UALocRecommendation xmlns="4873beb7-5857-4685-be1f-d57550cc96cc">Localize</UALocRecommendation>
-    <LastModifiedDateTime xmlns="4873beb7-5857-4685-be1f-d57550cc96cc" xsi:nil="true"/>
-    <LegacyData xmlns="4873beb7-5857-4685-be1f-d57550cc96cc" xsi:nil="true"/>
-    <LocManualTestRequired xmlns="4873beb7-5857-4685-be1f-d57550cc96cc">false</LocManualTestRequired>
-    <LocMarketGroupTiers2 xmlns="4873beb7-5857-4685-be1f-d57550cc96cc" xsi:nil="true"/>
-    <ClipArtFilename xmlns="4873beb7-5857-4685-be1f-d57550cc96cc" xsi:nil="true"/>
-    <TPApplication xmlns="4873beb7-5857-4685-be1f-d57550cc96cc" xsi:nil="true"/>
-    <CSXHash xmlns="4873beb7-5857-4685-be1f-d57550cc96cc" xsi:nil="true"/>
-    <DirectSourceMarket xmlns="4873beb7-5857-4685-be1f-d57550cc96cc" xsi:nil="true"/>
-    <PrimaryImageGen xmlns="4873beb7-5857-4685-be1f-d57550cc96cc">true</PrimaryImageGen>
-    <PlannedPubDate xmlns="4873beb7-5857-4685-be1f-d57550cc96cc" xsi:nil="true"/>
-    <CSXSubmissionMarket xmlns="4873beb7-5857-4685-be1f-d57550cc96cc" xsi:nil="true"/>
-    <Downloads xmlns="4873beb7-5857-4685-be1f-d57550cc96cc">0</Downloads>
-    <ArtSampleDocs xmlns="4873beb7-5857-4685-be1f-d57550cc96cc" xsi:nil="true"/>
-    <TrustLevel xmlns="4873beb7-5857-4685-be1f-d57550cc96cc">1 Microsoft Managed Content</TrustLevel>
-    <BlockPublish xmlns="4873beb7-5857-4685-be1f-d57550cc96cc">false</BlockPublish>
-    <TPLaunchHelpLinkType xmlns="4873beb7-5857-4685-be1f-d57550cc96cc">Template</TPLaunchHelpLinkType>
-    <LocalizationTagsTaxHTField0 xmlns="4873beb7-5857-4685-be1f-d57550cc96cc">
-      <Terms xmlns="http://schemas.microsoft.com/office/infopath/2007/PartnerControls"/>
-    </LocalizationTagsTaxHTField0>
-    <BusinessGroup xmlns="4873beb7-5857-4685-be1f-d57550cc96cc" xsi:nil="true"/>
-    <Providers xmlns="4873beb7-5857-4685-be1f-d57550cc96cc" xsi:nil="true"/>
-    <TemplateTemplateType xmlns="4873beb7-5857-4685-be1f-d57550cc96cc">Word Document Template</TemplateTemplateType>
-    <TimesCloned xmlns="4873beb7-5857-4685-be1f-d57550cc96cc" xsi:nil="true"/>
-    <TPAppVersion xmlns="4873beb7-5857-4685-be1f-d57550cc96cc" xsi:nil="true"/>
-    <VoteCount xmlns="4873beb7-5857-4685-be1f-d57550cc96cc" xsi:nil="true"/>
-    <AverageRating xmlns="4873beb7-5857-4685-be1f-d57550cc96cc" xsi:nil="true"/>
-    <FeatureTagsTaxHTField0 xmlns="4873beb7-5857-4685-be1f-d57550cc96cc">
-      <Terms xmlns="http://schemas.microsoft.com/office/infopath/2007/PartnerControls"/>
-    </FeatureTagsTaxHTField0>
-    <Provider xmlns="4873beb7-5857-4685-be1f-d57550cc96cc" xsi:nil="true"/>
-    <UACurrentWords xmlns="4873beb7-5857-4685-be1f-d57550cc96cc" xsi:nil="true"/>
-    <AssetId xmlns="4873beb7-5857-4685-be1f-d57550cc96cc">TP103457714</AssetId>
-    <TPClientViewer xmlns="4873beb7-5857-4685-be1f-d57550cc96cc" xsi:nil="true"/>
-    <DSATActionTaken xmlns="4873beb7-5857-4685-be1f-d57550cc96cc" xsi:nil="true"/>
-    <APEditor xmlns="4873beb7-5857-4685-be1f-d57550cc96cc">
-      <UserInfo>
-        <DisplayName/>
-        <AccountId xsi:nil="true"/>
-        <AccountType/>
-      </UserInfo>
-    </APEditor>
-    <TPInstallLocation xmlns="4873beb7-5857-4685-be1f-d57550cc96cc" xsi:nil="true"/>
-    <OOCacheId xmlns="4873beb7-5857-4685-be1f-d57550cc96cc" xsi:nil="true"/>
-    <IsDeleted xmlns="4873beb7-5857-4685-be1f-d57550cc96cc">false</IsDeleted>
-    <PublishTargets xmlns="4873beb7-5857-4685-be1f-d57550cc96cc">OfficeOnlineVNext</PublishTargets>
-    <ApprovalLog xmlns="4873beb7-5857-4685-be1f-d57550cc96cc" xsi:nil="true"/>
-    <BugNumber xmlns="4873beb7-5857-4685-be1f-d57550cc96cc" xsi:nil="true"/>
-    <CrawlForDependencies xmlns="4873beb7-5857-4685-be1f-d57550cc96cc">false</CrawlForDependencies>
-    <InternalTagsTaxHTField0 xmlns="4873beb7-5857-4685-be1f-d57550cc96cc">
-      <Terms xmlns="http://schemas.microsoft.com/office/infopath/2007/PartnerControls"/>
-    </InternalTagsTaxHTField0>
-    <LastHandOff xmlns="4873beb7-5857-4685-be1f-d57550cc96cc" xsi:nil="true"/>
-    <Milestone xmlns="4873beb7-5857-4685-be1f-d57550cc96cc" xsi:nil="true"/>
-    <OriginalRelease xmlns="4873beb7-5857-4685-be1f-d57550cc96cc">15</OriginalRelease>
-    <RecommendationsModifier xmlns="4873beb7-5857-4685-be1f-d57550cc96cc" xsi:nil="true"/>
-    <ScenarioTagsTaxHTField0 xmlns="4873beb7-5857-4685-be1f-d57550cc96cc">
-      <Terms xmlns="http://schemas.microsoft.com/office/infopath/2007/PartnerControls"/>
-    </ScenarioTagsTaxHTField0>
-    <UANotes xmlns="4873beb7-5857-4685-be1f-d57550cc96cc" xsi:nil="true"/>
-  </documentManagement>
-</p:properties>
-</file>
-
-<file path=customXml/item2.xml><?xml version="1.0" encoding="utf-8"?>
-<?mso-contentType ?>
-<FormTemplates xmlns="http://schemas.microsoft.com/sharepoint/v3/contenttype/forms">
-  <Display>DocumentLibraryForm</Display>
-  <Edit>AssetEditForm</Edit>
-  <New>DocumentLibraryForm</New>
-</FormTemplates>
-</file>
-
-<file path=customXml/item3.xml><?xml version="1.0" encoding="utf-8"?>
 <ct:contentTypeSchema xmlns:ct="http://schemas.microsoft.com/office/2006/metadata/contentType" xmlns:ma="http://schemas.microsoft.com/office/2006/metadata/properties/metaAttributes" ct:_="" ma:_="" ma:contentTypeName="TemplateFile" ma:contentTypeID="0x0101006EDDDB5EE6D98C44930B742096920B300400F5B6D36B3EF94B4E9A635CDF2A18F5B8" ma:contentTypeVersion="72" ma:contentTypeDescription="Create a new document." ma:contentTypeScope="" ma:versionID="a23e56308344d904b51738559c3d67c9">
   <xsd:schema xmlns:xsd="http://www.w3.org/2001/XMLSchema" xmlns:xs="http://www.w3.org/2001/XMLSchema" xmlns:p="http://schemas.microsoft.com/office/2006/metadata/properties" xmlns:ns2="4873beb7-5857-4685-be1f-d57550cc96cc" targetNamespace="http://schemas.microsoft.com/office/2006/metadata/properties" ma:root="true" ma:fieldsID="cd0908cc4600e77bf5da051303e00c8d" ns2:_="">
     <xsd:import namespace="4873beb7-5857-4685-be1f-d57550cc96cc"/>
@@ -5485,25 +5689,146 @@
 </ct:contentTypeSchema>
 </file>
 
-<file path=customXml/itemProps1.xml><?xml version="1.0" encoding="utf-8"?>
-<ds:datastoreItem xmlns:ds="http://schemas.openxmlformats.org/officeDocument/2006/customXml" ds:itemID="{63671810-3EF7-4C8E-BCBA-248ABE2BAB39}">
-  <ds:schemaRefs>
-    <ds:schemaRef ds:uri="http://schemas.microsoft.com/office/2006/metadata/properties"/>
-    <ds:schemaRef ds:uri="http://schemas.microsoft.com/office/infopath/2007/PartnerControls"/>
-    <ds:schemaRef ds:uri="4873beb7-5857-4685-be1f-d57550cc96cc"/>
-  </ds:schemaRefs>
-</ds:datastoreItem>
+<file path=customXml/item2.xml><?xml version="1.0" encoding="utf-8"?>
+<?mso-contentType ?>
+<FormTemplates xmlns="http://schemas.microsoft.com/sharepoint/v3/contenttype/forms">
+  <Display>DocumentLibraryForm</Display>
+  <Edit>AssetEditForm</Edit>
+  <New>DocumentLibraryForm</New>
+</FormTemplates>
 </file>
 
-<file path=customXml/itemProps2.xml><?xml version="1.0" encoding="utf-8"?>
-<ds:datastoreItem xmlns:ds="http://schemas.openxmlformats.org/officeDocument/2006/customXml" ds:itemID="{499EA1EC-B023-4266-9865-E1EDA122A8C9}">
-  <ds:schemaRefs>
-    <ds:schemaRef ds:uri="http://schemas.microsoft.com/sharepoint/v3/contenttype/forms"/>
-  </ds:schemaRefs>
-</ds:datastoreItem>
+<file path=customXml/item3.xml><?xml version="1.0" encoding="utf-8"?>
+<p:properties xmlns:p="http://schemas.microsoft.com/office/2006/metadata/properties" xmlns:xsi="http://www.w3.org/2001/XMLSchema-instance" xmlns:pc="http://schemas.microsoft.com/office/infopath/2007/PartnerControls">
+  <documentManagement>
+    <APDescription xmlns="4873beb7-5857-4685-be1f-d57550cc96cc" xsi:nil="true"/>
+    <AssetExpire xmlns="4873beb7-5857-4685-be1f-d57550cc96cc">2029-01-01T08:00:00+00:00</AssetExpire>
+    <CampaignTagsTaxHTField0 xmlns="4873beb7-5857-4685-be1f-d57550cc96cc">
+      <Terms xmlns="http://schemas.microsoft.com/office/infopath/2007/PartnerControls"/>
+    </CampaignTagsTaxHTField0>
+    <IntlLangReviewDate xmlns="4873beb7-5857-4685-be1f-d57550cc96cc" xsi:nil="true"/>
+    <TPFriendlyName xmlns="4873beb7-5857-4685-be1f-d57550cc96cc" xsi:nil="true"/>
+    <IntlLangReview xmlns="4873beb7-5857-4685-be1f-d57550cc96cc">false</IntlLangReview>
+    <LocLastLocAttemptVersionLookup xmlns="4873beb7-5857-4685-be1f-d57550cc96cc">856581</LocLastLocAttemptVersionLookup>
+    <PolicheckWords xmlns="4873beb7-5857-4685-be1f-d57550cc96cc" xsi:nil="true"/>
+    <SubmitterId xmlns="4873beb7-5857-4685-be1f-d57550cc96cc" xsi:nil="true"/>
+    <AcquiredFrom xmlns="4873beb7-5857-4685-be1f-d57550cc96cc">Internal MS</AcquiredFrom>
+    <EditorialStatus xmlns="4873beb7-5857-4685-be1f-d57550cc96cc">Complete</EditorialStatus>
+    <Markets xmlns="4873beb7-5857-4685-be1f-d57550cc96cc"/>
+    <OriginAsset xmlns="4873beb7-5857-4685-be1f-d57550cc96cc" xsi:nil="true"/>
+    <AssetStart xmlns="4873beb7-5857-4685-be1f-d57550cc96cc">2012-09-19T07:42:00+00:00</AssetStart>
+    <FriendlyTitle xmlns="4873beb7-5857-4685-be1f-d57550cc96cc" xsi:nil="true"/>
+    <MarketSpecific xmlns="4873beb7-5857-4685-be1f-d57550cc96cc">false</MarketSpecific>
+    <TPNamespace xmlns="4873beb7-5857-4685-be1f-d57550cc96cc" xsi:nil="true"/>
+    <PublishStatusLookup xmlns="4873beb7-5857-4685-be1f-d57550cc96cc">
+      <Value>1622610</Value>
+    </PublishStatusLookup>
+    <APAuthor xmlns="4873beb7-5857-4685-be1f-d57550cc96cc">
+      <UserInfo>
+        <DisplayName>REDMOND\v-aptall</DisplayName>
+        <AccountId>2566</AccountId>
+        <AccountType/>
+      </UserInfo>
+    </APAuthor>
+    <TPCommandLine xmlns="4873beb7-5857-4685-be1f-d57550cc96cc" xsi:nil="true"/>
+    <IntlLangReviewer xmlns="4873beb7-5857-4685-be1f-d57550cc96cc" xsi:nil="true"/>
+    <OpenTemplate xmlns="4873beb7-5857-4685-be1f-d57550cc96cc">true</OpenTemplate>
+    <CSXSubmissionDate xmlns="4873beb7-5857-4685-be1f-d57550cc96cc" xsi:nil="true"/>
+    <TaxCatchAll xmlns="4873beb7-5857-4685-be1f-d57550cc96cc"/>
+    <Manager xmlns="4873beb7-5857-4685-be1f-d57550cc96cc" xsi:nil="true"/>
+    <NumericId xmlns="4873beb7-5857-4685-be1f-d57550cc96cc" xsi:nil="true"/>
+    <ParentAssetId xmlns="4873beb7-5857-4685-be1f-d57550cc96cc" xsi:nil="true"/>
+    <OriginalSourceMarket xmlns="4873beb7-5857-4685-be1f-d57550cc96cc" xsi:nil="true"/>
+    <ApprovalStatus xmlns="4873beb7-5857-4685-be1f-d57550cc96cc">InProgress</ApprovalStatus>
+    <TPComponent xmlns="4873beb7-5857-4685-be1f-d57550cc96cc" xsi:nil="true"/>
+    <EditorialTags xmlns="4873beb7-5857-4685-be1f-d57550cc96cc" xsi:nil="true"/>
+    <TPExecutable xmlns="4873beb7-5857-4685-be1f-d57550cc96cc" xsi:nil="true"/>
+    <TPLaunchHelpLink xmlns="4873beb7-5857-4685-be1f-d57550cc96cc" xsi:nil="true"/>
+    <LocComments xmlns="4873beb7-5857-4685-be1f-d57550cc96cc" xsi:nil="true"/>
+    <LocRecommendedHandoff xmlns="4873beb7-5857-4685-be1f-d57550cc96cc" xsi:nil="true"/>
+    <SourceTitle xmlns="4873beb7-5857-4685-be1f-d57550cc96cc" xsi:nil="true"/>
+    <CSXUpdate xmlns="4873beb7-5857-4685-be1f-d57550cc96cc">false</CSXUpdate>
+    <IntlLocPriority xmlns="4873beb7-5857-4685-be1f-d57550cc96cc" xsi:nil="true"/>
+    <UAProjectedTotalWords xmlns="4873beb7-5857-4685-be1f-d57550cc96cc" xsi:nil="true"/>
+    <AssetType xmlns="4873beb7-5857-4685-be1f-d57550cc96cc">TP</AssetType>
+    <MachineTranslated xmlns="4873beb7-5857-4685-be1f-d57550cc96cc">false</MachineTranslated>
+    <OutputCachingOn xmlns="4873beb7-5857-4685-be1f-d57550cc96cc">false</OutputCachingOn>
+    <TemplateStatus xmlns="4873beb7-5857-4685-be1f-d57550cc96cc">Complete</TemplateStatus>
+    <IsSearchable xmlns="4873beb7-5857-4685-be1f-d57550cc96cc">true</IsSearchable>
+    <ContentItem xmlns="4873beb7-5857-4685-be1f-d57550cc96cc" xsi:nil="true"/>
+    <HandoffToMSDN xmlns="4873beb7-5857-4685-be1f-d57550cc96cc" xsi:nil="true"/>
+    <ShowIn xmlns="4873beb7-5857-4685-be1f-d57550cc96cc">Show everywhere</ShowIn>
+    <ThumbnailAssetId xmlns="4873beb7-5857-4685-be1f-d57550cc96cc" xsi:nil="true"/>
+    <UALocComments xmlns="4873beb7-5857-4685-be1f-d57550cc96cc" xsi:nil="true"/>
+    <UALocRecommendation xmlns="4873beb7-5857-4685-be1f-d57550cc96cc">Localize</UALocRecommendation>
+    <LastModifiedDateTime xmlns="4873beb7-5857-4685-be1f-d57550cc96cc" xsi:nil="true"/>
+    <LegacyData xmlns="4873beb7-5857-4685-be1f-d57550cc96cc" xsi:nil="true"/>
+    <LocManualTestRequired xmlns="4873beb7-5857-4685-be1f-d57550cc96cc">false</LocManualTestRequired>
+    <LocMarketGroupTiers2 xmlns="4873beb7-5857-4685-be1f-d57550cc96cc" xsi:nil="true"/>
+    <ClipArtFilename xmlns="4873beb7-5857-4685-be1f-d57550cc96cc" xsi:nil="true"/>
+    <TPApplication xmlns="4873beb7-5857-4685-be1f-d57550cc96cc" xsi:nil="true"/>
+    <CSXHash xmlns="4873beb7-5857-4685-be1f-d57550cc96cc" xsi:nil="true"/>
+    <DirectSourceMarket xmlns="4873beb7-5857-4685-be1f-d57550cc96cc" xsi:nil="true"/>
+    <PrimaryImageGen xmlns="4873beb7-5857-4685-be1f-d57550cc96cc">true</PrimaryImageGen>
+    <PlannedPubDate xmlns="4873beb7-5857-4685-be1f-d57550cc96cc" xsi:nil="true"/>
+    <CSXSubmissionMarket xmlns="4873beb7-5857-4685-be1f-d57550cc96cc" xsi:nil="true"/>
+    <Downloads xmlns="4873beb7-5857-4685-be1f-d57550cc96cc">0</Downloads>
+    <ArtSampleDocs xmlns="4873beb7-5857-4685-be1f-d57550cc96cc" xsi:nil="true"/>
+    <TrustLevel xmlns="4873beb7-5857-4685-be1f-d57550cc96cc">1 Microsoft Managed Content</TrustLevel>
+    <BlockPublish xmlns="4873beb7-5857-4685-be1f-d57550cc96cc">false</BlockPublish>
+    <TPLaunchHelpLinkType xmlns="4873beb7-5857-4685-be1f-d57550cc96cc">Template</TPLaunchHelpLinkType>
+    <LocalizationTagsTaxHTField0 xmlns="4873beb7-5857-4685-be1f-d57550cc96cc">
+      <Terms xmlns="http://schemas.microsoft.com/office/infopath/2007/PartnerControls"/>
+    </LocalizationTagsTaxHTField0>
+    <BusinessGroup xmlns="4873beb7-5857-4685-be1f-d57550cc96cc" xsi:nil="true"/>
+    <Providers xmlns="4873beb7-5857-4685-be1f-d57550cc96cc" xsi:nil="true"/>
+    <TemplateTemplateType xmlns="4873beb7-5857-4685-be1f-d57550cc96cc">Word Document Template</TemplateTemplateType>
+    <TimesCloned xmlns="4873beb7-5857-4685-be1f-d57550cc96cc" xsi:nil="true"/>
+    <TPAppVersion xmlns="4873beb7-5857-4685-be1f-d57550cc96cc" xsi:nil="true"/>
+    <VoteCount xmlns="4873beb7-5857-4685-be1f-d57550cc96cc" xsi:nil="true"/>
+    <AverageRating xmlns="4873beb7-5857-4685-be1f-d57550cc96cc" xsi:nil="true"/>
+    <FeatureTagsTaxHTField0 xmlns="4873beb7-5857-4685-be1f-d57550cc96cc">
+      <Terms xmlns="http://schemas.microsoft.com/office/infopath/2007/PartnerControls"/>
+    </FeatureTagsTaxHTField0>
+    <Provider xmlns="4873beb7-5857-4685-be1f-d57550cc96cc" xsi:nil="true"/>
+    <UACurrentWords xmlns="4873beb7-5857-4685-be1f-d57550cc96cc" xsi:nil="true"/>
+    <AssetId xmlns="4873beb7-5857-4685-be1f-d57550cc96cc">TP103457714</AssetId>
+    <TPClientViewer xmlns="4873beb7-5857-4685-be1f-d57550cc96cc" xsi:nil="true"/>
+    <DSATActionTaken xmlns="4873beb7-5857-4685-be1f-d57550cc96cc" xsi:nil="true"/>
+    <APEditor xmlns="4873beb7-5857-4685-be1f-d57550cc96cc">
+      <UserInfo>
+        <DisplayName/>
+        <AccountId xsi:nil="true"/>
+        <AccountType/>
+      </UserInfo>
+    </APEditor>
+    <TPInstallLocation xmlns="4873beb7-5857-4685-be1f-d57550cc96cc" xsi:nil="true"/>
+    <OOCacheId xmlns="4873beb7-5857-4685-be1f-d57550cc96cc" xsi:nil="true"/>
+    <IsDeleted xmlns="4873beb7-5857-4685-be1f-d57550cc96cc">false</IsDeleted>
+    <PublishTargets xmlns="4873beb7-5857-4685-be1f-d57550cc96cc">OfficeOnlineVNext</PublishTargets>
+    <ApprovalLog xmlns="4873beb7-5857-4685-be1f-d57550cc96cc" xsi:nil="true"/>
+    <BugNumber xmlns="4873beb7-5857-4685-be1f-d57550cc96cc" xsi:nil="true"/>
+    <CrawlForDependencies xmlns="4873beb7-5857-4685-be1f-d57550cc96cc">false</CrawlForDependencies>
+    <InternalTagsTaxHTField0 xmlns="4873beb7-5857-4685-be1f-d57550cc96cc">
+      <Terms xmlns="http://schemas.microsoft.com/office/infopath/2007/PartnerControls"/>
+    </InternalTagsTaxHTField0>
+    <LastHandOff xmlns="4873beb7-5857-4685-be1f-d57550cc96cc" xsi:nil="true"/>
+    <Milestone xmlns="4873beb7-5857-4685-be1f-d57550cc96cc" xsi:nil="true"/>
+    <OriginalRelease xmlns="4873beb7-5857-4685-be1f-d57550cc96cc">15</OriginalRelease>
+    <RecommendationsModifier xmlns="4873beb7-5857-4685-be1f-d57550cc96cc" xsi:nil="true"/>
+    <ScenarioTagsTaxHTField0 xmlns="4873beb7-5857-4685-be1f-d57550cc96cc">
+      <Terms xmlns="http://schemas.microsoft.com/office/infopath/2007/PartnerControls"/>
+    </ScenarioTagsTaxHTField0>
+    <UANotes xmlns="4873beb7-5857-4685-be1f-d57550cc96cc" xsi:nil="true"/>
+  </documentManagement>
+</p:properties>
 </file>
 
-<file path=customXml/itemProps3.xml><?xml version="1.0" encoding="utf-8"?>
+<file path=customXml/item4.xml><?xml version="1.0" encoding="utf-8"?>
+<b:Sources xmlns:b="http://schemas.openxmlformats.org/officeDocument/2006/bibliography" xmlns="http://schemas.openxmlformats.org/officeDocument/2006/bibliography" SelectedStyle="\APASixthEditionOfficeOnline.xsl" StyleName="APA" Version="6"/>
+</file>
+
+<file path=customXml/itemProps1.xml><?xml version="1.0" encoding="utf-8"?>
 <ds:datastoreItem xmlns:ds="http://schemas.openxmlformats.org/officeDocument/2006/customXml" ds:itemID="{9332E30D-EFB4-40E8-AB8F-C2E02C2E75EB}">
   <ds:schemaRefs>
     <ds:schemaRef ds:uri="http://schemas.microsoft.com/office/2006/metadata/contentType"/>
@@ -5519,4 +5844,30 @@
     <ds:schemaRef ds:uri="http://schemas.microsoft.com/internal/obd"/>
   </ds:schemaRefs>
 </ds:datastoreItem>
+</file>
+
+<file path=customXml/itemProps2.xml><?xml version="1.0" encoding="utf-8"?>
+<ds:datastoreItem xmlns:ds="http://schemas.openxmlformats.org/officeDocument/2006/customXml" ds:itemID="{499EA1EC-B023-4266-9865-E1EDA122A8C9}">
+  <ds:schemaRefs>
+    <ds:schemaRef ds:uri="http://schemas.microsoft.com/sharepoint/v3/contenttype/forms"/>
+  </ds:schemaRefs>
+</ds:datastoreItem>
+</file>
+
+<file path=customXml/itemProps3.xml><?xml version="1.0" encoding="utf-8"?>
+<ds:datastoreItem xmlns:ds="http://schemas.openxmlformats.org/officeDocument/2006/customXml" ds:itemID="{63671810-3EF7-4C8E-BCBA-248ABE2BAB39}">
+  <ds:schemaRefs>
+    <ds:schemaRef ds:uri="http://schemas.microsoft.com/office/2006/metadata/properties"/>
+    <ds:schemaRef ds:uri="http://schemas.microsoft.com/office/infopath/2007/PartnerControls"/>
+    <ds:schemaRef ds:uri="4873beb7-5857-4685-be1f-d57550cc96cc"/>
+  </ds:schemaRefs>
+</ds:datastoreItem>
+</file>
+
+<file path=customXml/itemProps4.xml><?xml version="1.0" encoding="utf-8"?>
+<ds:datastoreItem xmlns:ds="http://schemas.openxmlformats.org/officeDocument/2006/customXml" ds:itemID="{F30C24A7-3140-497D-8780-2466301153F5}">
+  <ds:schemaRefs>
+    <ds:schemaRef ds:uri="http://schemas.openxmlformats.org/officeDocument/2006/bibliography"/>
+  </ds:schemaRefs>
+</ds:datastoreItem>
 </file>
</xml_diff>